<commit_message>
Listo para pruebas finales
</commit_message>
<xml_diff>
--- a/Documentacion.docx
+++ b/Documentacion.docx
@@ -171,6 +171,1526 @@
         </w:rPr>
       </w:pPr>
     </w:p>
+    <w:p>
+      <w:pPr>
+        <w:spacing w:after="0" w:line="240" w:lineRule="auto"/>
+        <w:rPr>
+          <w:rFonts w:ascii="Times New Roman" w:eastAsia="Times New Roman" w:hAnsi="Times New Roman" w:cs="Times New Roman"/>
+          <w:sz w:val="24"/>
+          <w:szCs w:val="24"/>
+        </w:rPr>
+      </w:pPr>
+    </w:p>
+    <w:tbl>
+      <w:tblPr>
+        <w:tblW w:w="9026" w:type="dxa"/>
+        <w:tblCellMar>
+          <w:top w:w="15" w:type="dxa"/>
+          <w:left w:w="15" w:type="dxa"/>
+          <w:bottom w:w="15" w:type="dxa"/>
+          <w:right w:w="15" w:type="dxa"/>
+        </w:tblCellMar>
+        <w:tblLook w:val="04A0" w:firstRow="1" w:lastRow="0" w:firstColumn="1" w:lastColumn="0" w:noHBand="0" w:noVBand="1"/>
+      </w:tblPr>
+      <w:tblGrid>
+        <w:gridCol w:w="1507"/>
+        <w:gridCol w:w="1967"/>
+        <w:gridCol w:w="1706"/>
+        <w:gridCol w:w="1843"/>
+        <w:gridCol w:w="2003"/>
+      </w:tblGrid>
+      <w:tr>
+        <w:trPr>
+          <w:trHeight w:val="420"/>
+        </w:trPr>
+        <w:tc>
+          <w:tcPr>
+            <w:tcW w:w="0" w:type="auto"/>
+            <w:vMerge w:val="restart"/>
+            <w:tcBorders>
+              <w:top w:val="single" w:sz="8" w:space="0" w:color="000000"/>
+              <w:left w:val="single" w:sz="8" w:space="0" w:color="000000"/>
+              <w:bottom w:val="single" w:sz="8" w:space="0" w:color="000000"/>
+              <w:right w:val="single" w:sz="8" w:space="0" w:color="000000"/>
+            </w:tcBorders>
+            <w:tcMar>
+              <w:top w:w="100" w:type="dxa"/>
+              <w:left w:w="100" w:type="dxa"/>
+              <w:bottom w:w="100" w:type="dxa"/>
+              <w:right w:w="100" w:type="dxa"/>
+            </w:tcMar>
+            <w:hideMark/>
+          </w:tcPr>
+          <w:p>
+            <w:pPr>
+              <w:spacing w:after="0" w:line="240" w:lineRule="auto"/>
+              <w:rPr>
+                <w:rFonts w:ascii="Times New Roman" w:eastAsia="Times New Roman" w:hAnsi="Times New Roman" w:cs="Times New Roman"/>
+                <w:sz w:val="24"/>
+                <w:szCs w:val="24"/>
+              </w:rPr>
+            </w:pPr>
+          </w:p>
+          <w:p>
+            <w:pPr>
+              <w:spacing w:after="0" w:line="240" w:lineRule="auto"/>
+              <w:jc w:val="center"/>
+              <w:rPr>
+                <w:rFonts w:ascii="Times New Roman" w:eastAsia="Times New Roman" w:hAnsi="Times New Roman" w:cs="Times New Roman"/>
+                <w:sz w:val="24"/>
+                <w:szCs w:val="24"/>
+              </w:rPr>
+            </w:pPr>
+            <w:r>
+              <w:rPr>
+                <w:rFonts w:ascii="Arial" w:eastAsia="Times New Roman" w:hAnsi="Arial" w:cs="Arial"/>
+                <w:color w:val="000000"/>
+              </w:rPr>
+              <w:t>n (array size)</w:t>
+            </w:r>
+          </w:p>
+        </w:tc>
+        <w:tc>
+          <w:tcPr>
+            <w:tcW w:w="0" w:type="auto"/>
+            <w:tcBorders>
+              <w:top w:val="single" w:sz="8" w:space="0" w:color="000000"/>
+              <w:left w:val="single" w:sz="8" w:space="0" w:color="000000"/>
+              <w:bottom w:val="single" w:sz="8" w:space="0" w:color="000000"/>
+              <w:right w:val="single" w:sz="8" w:space="0" w:color="000000"/>
+            </w:tcBorders>
+            <w:tcMar>
+              <w:top w:w="100" w:type="dxa"/>
+              <w:left w:w="100" w:type="dxa"/>
+              <w:bottom w:w="100" w:type="dxa"/>
+              <w:right w:w="100" w:type="dxa"/>
+            </w:tcMar>
+            <w:hideMark/>
+          </w:tcPr>
+          <w:p>
+            <w:pPr>
+              <w:spacing w:after="0" w:line="240" w:lineRule="auto"/>
+              <w:jc w:val="center"/>
+              <w:rPr>
+                <w:rFonts w:ascii="Times New Roman" w:eastAsia="Times New Roman" w:hAnsi="Times New Roman" w:cs="Times New Roman"/>
+                <w:sz w:val="24"/>
+                <w:szCs w:val="24"/>
+              </w:rPr>
+            </w:pPr>
+            <w:r>
+              <w:rPr>
+                <w:rFonts w:ascii="Arial" w:eastAsia="Times New Roman" w:hAnsi="Arial" w:cs="Arial"/>
+                <w:color w:val="000000"/>
+              </w:rPr>
+              <w:t>C++ linear search</w:t>
+            </w:r>
+          </w:p>
+        </w:tc>
+        <w:tc>
+          <w:tcPr>
+            <w:tcW w:w="0" w:type="auto"/>
+            <w:tcBorders>
+              <w:top w:val="single" w:sz="8" w:space="0" w:color="000000"/>
+              <w:left w:val="single" w:sz="8" w:space="0" w:color="000000"/>
+              <w:bottom w:val="single" w:sz="8" w:space="0" w:color="000000"/>
+              <w:right w:val="single" w:sz="8" w:space="0" w:color="000000"/>
+            </w:tcBorders>
+            <w:tcMar>
+              <w:top w:w="100" w:type="dxa"/>
+              <w:left w:w="100" w:type="dxa"/>
+              <w:bottom w:w="100" w:type="dxa"/>
+              <w:right w:w="100" w:type="dxa"/>
+            </w:tcMar>
+            <w:hideMark/>
+          </w:tcPr>
+          <w:p>
+            <w:pPr>
+              <w:spacing w:after="0" w:line="240" w:lineRule="auto"/>
+              <w:rPr>
+                <w:rFonts w:ascii="Times New Roman" w:eastAsia="Times New Roman" w:hAnsi="Times New Roman" w:cs="Times New Roman"/>
+                <w:sz w:val="24"/>
+                <w:szCs w:val="24"/>
+              </w:rPr>
+            </w:pPr>
+          </w:p>
+          <w:p>
+            <w:pPr>
+              <w:spacing w:after="0" w:line="240" w:lineRule="auto"/>
+              <w:rPr>
+                <w:rFonts w:ascii="Times New Roman" w:eastAsia="Times New Roman" w:hAnsi="Times New Roman" w:cs="Times New Roman"/>
+                <w:sz w:val="24"/>
+                <w:szCs w:val="24"/>
+              </w:rPr>
+            </w:pPr>
+            <w:r>
+              <w:rPr>
+                <w:rFonts w:ascii="Arial" w:eastAsia="Times New Roman" w:hAnsi="Arial" w:cs="Arial"/>
+                <w:color w:val="000000"/>
+              </w:rPr>
+              <w:t>C linear search</w:t>
+            </w:r>
+          </w:p>
+        </w:tc>
+        <w:tc>
+          <w:tcPr>
+            <w:tcW w:w="0" w:type="auto"/>
+            <w:tcBorders>
+              <w:top w:val="single" w:sz="8" w:space="0" w:color="000000"/>
+              <w:left w:val="single" w:sz="8" w:space="0" w:color="000000"/>
+              <w:bottom w:val="single" w:sz="8" w:space="0" w:color="000000"/>
+              <w:right w:val="single" w:sz="8" w:space="0" w:color="000000"/>
+            </w:tcBorders>
+            <w:tcMar>
+              <w:top w:w="100" w:type="dxa"/>
+              <w:left w:w="100" w:type="dxa"/>
+              <w:bottom w:w="100" w:type="dxa"/>
+              <w:right w:w="100" w:type="dxa"/>
+            </w:tcMar>
+            <w:hideMark/>
+          </w:tcPr>
+          <w:p>
+            <w:pPr>
+              <w:spacing w:after="0" w:line="240" w:lineRule="auto"/>
+              <w:jc w:val="center"/>
+              <w:rPr>
+                <w:rFonts w:ascii="Times New Roman" w:eastAsia="Times New Roman" w:hAnsi="Times New Roman" w:cs="Times New Roman"/>
+                <w:sz w:val="24"/>
+                <w:szCs w:val="24"/>
+              </w:rPr>
+            </w:pPr>
+            <w:r>
+              <w:rPr>
+                <w:rFonts w:ascii="Arial" w:eastAsia="Times New Roman" w:hAnsi="Arial" w:cs="Arial"/>
+                <w:color w:val="000000"/>
+              </w:rPr>
+              <w:t>Go linear search</w:t>
+            </w:r>
+          </w:p>
+        </w:tc>
+        <w:tc>
+          <w:tcPr>
+            <w:tcW w:w="0" w:type="auto"/>
+            <w:tcBorders>
+              <w:top w:val="single" w:sz="8" w:space="0" w:color="000000"/>
+              <w:left w:val="single" w:sz="8" w:space="0" w:color="000000"/>
+              <w:bottom w:val="single" w:sz="8" w:space="0" w:color="000000"/>
+              <w:right w:val="single" w:sz="8" w:space="0" w:color="000000"/>
+            </w:tcBorders>
+            <w:tcMar>
+              <w:top w:w="100" w:type="dxa"/>
+              <w:left w:w="100" w:type="dxa"/>
+              <w:bottom w:w="100" w:type="dxa"/>
+              <w:right w:w="100" w:type="dxa"/>
+            </w:tcMar>
+            <w:hideMark/>
+          </w:tcPr>
+          <w:p>
+            <w:pPr>
+              <w:spacing w:after="0" w:line="240" w:lineRule="auto"/>
+              <w:jc w:val="center"/>
+              <w:rPr>
+                <w:rFonts w:ascii="Times New Roman" w:eastAsia="Times New Roman" w:hAnsi="Times New Roman" w:cs="Times New Roman"/>
+                <w:sz w:val="24"/>
+                <w:szCs w:val="24"/>
+              </w:rPr>
+            </w:pPr>
+            <w:r>
+              <w:rPr>
+                <w:rFonts w:ascii="Arial" w:eastAsia="Times New Roman" w:hAnsi="Arial" w:cs="Arial"/>
+                <w:color w:val="000000"/>
+              </w:rPr>
+              <w:t>Rust linear search</w:t>
+            </w:r>
+          </w:p>
+        </w:tc>
+      </w:tr>
+      <w:tr>
+        <w:trPr>
+          <w:trHeight w:val="420"/>
+        </w:trPr>
+        <w:tc>
+          <w:tcPr>
+            <w:tcW w:w="0" w:type="auto"/>
+            <w:vMerge/>
+            <w:tcBorders>
+              <w:top w:val="single" w:sz="8" w:space="0" w:color="000000"/>
+              <w:left w:val="single" w:sz="8" w:space="0" w:color="000000"/>
+              <w:bottom w:val="single" w:sz="8" w:space="0" w:color="000000"/>
+              <w:right w:val="single" w:sz="8" w:space="0" w:color="000000"/>
+            </w:tcBorders>
+            <w:vAlign w:val="center"/>
+            <w:hideMark/>
+          </w:tcPr>
+          <w:p>
+            <w:pPr>
+              <w:spacing w:after="0" w:line="240" w:lineRule="auto"/>
+              <w:rPr>
+                <w:rFonts w:ascii="Times New Roman" w:eastAsia="Times New Roman" w:hAnsi="Times New Roman" w:cs="Times New Roman"/>
+                <w:sz w:val="24"/>
+                <w:szCs w:val="24"/>
+              </w:rPr>
+            </w:pPr>
+          </w:p>
+        </w:tc>
+        <w:tc>
+          <w:tcPr>
+            <w:tcW w:w="0" w:type="auto"/>
+            <w:tcBorders>
+              <w:top w:val="single" w:sz="8" w:space="0" w:color="000000"/>
+              <w:left w:val="single" w:sz="8" w:space="0" w:color="000000"/>
+              <w:bottom w:val="single" w:sz="8" w:space="0" w:color="000000"/>
+              <w:right w:val="single" w:sz="8" w:space="0" w:color="000000"/>
+            </w:tcBorders>
+            <w:tcMar>
+              <w:top w:w="100" w:type="dxa"/>
+              <w:left w:w="100" w:type="dxa"/>
+              <w:bottom w:w="100" w:type="dxa"/>
+              <w:right w:w="100" w:type="dxa"/>
+            </w:tcMar>
+            <w:hideMark/>
+          </w:tcPr>
+          <w:p>
+            <w:pPr>
+              <w:spacing w:after="0" w:line="240" w:lineRule="auto"/>
+              <w:jc w:val="center"/>
+              <w:rPr>
+                <w:rFonts w:ascii="Times New Roman" w:eastAsia="Times New Roman" w:hAnsi="Times New Roman" w:cs="Times New Roman"/>
+                <w:sz w:val="24"/>
+                <w:szCs w:val="24"/>
+              </w:rPr>
+            </w:pPr>
+            <w:r>
+              <w:rPr>
+                <w:rFonts w:ascii="Arial" w:eastAsia="Times New Roman" w:hAnsi="Arial" w:cs="Arial"/>
+                <w:color w:val="000000"/>
+              </w:rPr>
+              <w:t>(</w:t>
+            </w:r>
+            <w:r>
+              <w:rPr>
+                <w:rFonts w:ascii="Arial" w:eastAsia="Times New Roman" w:hAnsi="Arial" w:cs="Arial"/>
+                <w:color w:val="000000"/>
+                <w:u w:val="single"/>
+              </w:rPr>
+              <w:t>in seconds</w:t>
+            </w:r>
+            <w:r>
+              <w:rPr>
+                <w:rFonts w:ascii="Arial" w:eastAsia="Times New Roman" w:hAnsi="Arial" w:cs="Arial"/>
+                <w:color w:val="000000"/>
+              </w:rPr>
+              <w:t>)</w:t>
+            </w:r>
+          </w:p>
+        </w:tc>
+        <w:tc>
+          <w:tcPr>
+            <w:tcW w:w="0" w:type="auto"/>
+            <w:tcBorders>
+              <w:top w:val="single" w:sz="8" w:space="0" w:color="000000"/>
+              <w:left w:val="single" w:sz="8" w:space="0" w:color="000000"/>
+              <w:bottom w:val="single" w:sz="8" w:space="0" w:color="000000"/>
+              <w:right w:val="single" w:sz="8" w:space="0" w:color="000000"/>
+            </w:tcBorders>
+            <w:tcMar>
+              <w:top w:w="100" w:type="dxa"/>
+              <w:left w:w="100" w:type="dxa"/>
+              <w:bottom w:w="100" w:type="dxa"/>
+              <w:right w:w="100" w:type="dxa"/>
+            </w:tcMar>
+            <w:hideMark/>
+          </w:tcPr>
+          <w:p>
+            <w:pPr>
+              <w:spacing w:after="0" w:line="240" w:lineRule="auto"/>
+              <w:jc w:val="center"/>
+              <w:rPr>
+                <w:rFonts w:ascii="Times New Roman" w:eastAsia="Times New Roman" w:hAnsi="Times New Roman" w:cs="Times New Roman"/>
+                <w:sz w:val="24"/>
+                <w:szCs w:val="24"/>
+              </w:rPr>
+            </w:pPr>
+            <w:r>
+              <w:rPr>
+                <w:rFonts w:ascii="Arial" w:eastAsia="Times New Roman" w:hAnsi="Arial" w:cs="Arial"/>
+                <w:color w:val="000000"/>
+              </w:rPr>
+              <w:t>(</w:t>
+            </w:r>
+            <w:r>
+              <w:rPr>
+                <w:rFonts w:ascii="Arial" w:eastAsia="Times New Roman" w:hAnsi="Arial" w:cs="Arial"/>
+                <w:color w:val="000000"/>
+                <w:u w:val="single"/>
+              </w:rPr>
+              <w:t>in seconds</w:t>
+            </w:r>
+            <w:r>
+              <w:rPr>
+                <w:rFonts w:ascii="Arial" w:eastAsia="Times New Roman" w:hAnsi="Arial" w:cs="Arial"/>
+                <w:color w:val="000000"/>
+              </w:rPr>
+              <w:t>)</w:t>
+            </w:r>
+          </w:p>
+        </w:tc>
+        <w:tc>
+          <w:tcPr>
+            <w:tcW w:w="0" w:type="auto"/>
+            <w:tcBorders>
+              <w:top w:val="single" w:sz="8" w:space="0" w:color="000000"/>
+              <w:left w:val="single" w:sz="8" w:space="0" w:color="000000"/>
+              <w:bottom w:val="single" w:sz="8" w:space="0" w:color="000000"/>
+              <w:right w:val="single" w:sz="8" w:space="0" w:color="000000"/>
+            </w:tcBorders>
+            <w:tcMar>
+              <w:top w:w="100" w:type="dxa"/>
+              <w:left w:w="100" w:type="dxa"/>
+              <w:bottom w:w="100" w:type="dxa"/>
+              <w:right w:w="100" w:type="dxa"/>
+            </w:tcMar>
+            <w:hideMark/>
+          </w:tcPr>
+          <w:p>
+            <w:pPr>
+              <w:spacing w:after="0" w:line="240" w:lineRule="auto"/>
+              <w:jc w:val="center"/>
+              <w:rPr>
+                <w:rFonts w:ascii="Times New Roman" w:eastAsia="Times New Roman" w:hAnsi="Times New Roman" w:cs="Times New Roman"/>
+                <w:sz w:val="24"/>
+                <w:szCs w:val="24"/>
+              </w:rPr>
+            </w:pPr>
+            <w:r>
+              <w:rPr>
+                <w:rFonts w:ascii="Arial" w:eastAsia="Times New Roman" w:hAnsi="Arial" w:cs="Arial"/>
+                <w:color w:val="000000"/>
+              </w:rPr>
+              <w:t>(</w:t>
+            </w:r>
+            <w:r>
+              <w:rPr>
+                <w:rFonts w:ascii="Arial" w:eastAsia="Times New Roman" w:hAnsi="Arial" w:cs="Arial"/>
+                <w:color w:val="000000"/>
+                <w:u w:val="single"/>
+              </w:rPr>
+              <w:t>in seconds</w:t>
+            </w:r>
+            <w:r>
+              <w:rPr>
+                <w:rFonts w:ascii="Arial" w:eastAsia="Times New Roman" w:hAnsi="Arial" w:cs="Arial"/>
+                <w:color w:val="000000"/>
+              </w:rPr>
+              <w:t>)</w:t>
+            </w:r>
+          </w:p>
+        </w:tc>
+        <w:tc>
+          <w:tcPr>
+            <w:tcW w:w="0" w:type="auto"/>
+            <w:tcBorders>
+              <w:top w:val="single" w:sz="8" w:space="0" w:color="000000"/>
+              <w:left w:val="single" w:sz="8" w:space="0" w:color="000000"/>
+              <w:bottom w:val="single" w:sz="8" w:space="0" w:color="000000"/>
+              <w:right w:val="single" w:sz="8" w:space="0" w:color="000000"/>
+            </w:tcBorders>
+            <w:tcMar>
+              <w:top w:w="100" w:type="dxa"/>
+              <w:left w:w="100" w:type="dxa"/>
+              <w:bottom w:w="100" w:type="dxa"/>
+              <w:right w:w="100" w:type="dxa"/>
+            </w:tcMar>
+            <w:hideMark/>
+          </w:tcPr>
+          <w:p>
+            <w:pPr>
+              <w:spacing w:after="0" w:line="240" w:lineRule="auto"/>
+              <w:jc w:val="center"/>
+              <w:rPr>
+                <w:rFonts w:ascii="Times New Roman" w:eastAsia="Times New Roman" w:hAnsi="Times New Roman" w:cs="Times New Roman"/>
+                <w:sz w:val="24"/>
+                <w:szCs w:val="24"/>
+              </w:rPr>
+            </w:pPr>
+            <w:r>
+              <w:rPr>
+                <w:rFonts w:ascii="Arial" w:eastAsia="Times New Roman" w:hAnsi="Arial" w:cs="Arial"/>
+                <w:color w:val="000000"/>
+              </w:rPr>
+              <w:t>(</w:t>
+            </w:r>
+            <w:r>
+              <w:rPr>
+                <w:rFonts w:ascii="Arial" w:eastAsia="Times New Roman" w:hAnsi="Arial" w:cs="Arial"/>
+                <w:color w:val="000000"/>
+                <w:u w:val="single"/>
+              </w:rPr>
+              <w:t>in seconds</w:t>
+            </w:r>
+            <w:r>
+              <w:rPr>
+                <w:rFonts w:ascii="Arial" w:eastAsia="Times New Roman" w:hAnsi="Arial" w:cs="Arial"/>
+                <w:color w:val="000000"/>
+              </w:rPr>
+              <w:t>)</w:t>
+            </w:r>
+          </w:p>
+        </w:tc>
+      </w:tr>
+      <w:tr>
+        <w:tc>
+          <w:tcPr>
+            <w:tcW w:w="0" w:type="auto"/>
+            <w:tcBorders>
+              <w:top w:val="single" w:sz="8" w:space="0" w:color="000000"/>
+              <w:left w:val="single" w:sz="8" w:space="0" w:color="000000"/>
+              <w:bottom w:val="single" w:sz="8" w:space="0" w:color="000000"/>
+              <w:right w:val="single" w:sz="8" w:space="0" w:color="000000"/>
+            </w:tcBorders>
+            <w:tcMar>
+              <w:top w:w="100" w:type="dxa"/>
+              <w:left w:w="100" w:type="dxa"/>
+              <w:bottom w:w="100" w:type="dxa"/>
+              <w:right w:w="100" w:type="dxa"/>
+            </w:tcMar>
+            <w:hideMark/>
+          </w:tcPr>
+          <w:p>
+            <w:pPr>
+              <w:spacing w:after="0" w:line="240" w:lineRule="auto"/>
+              <w:jc w:val="center"/>
+              <w:rPr>
+                <w:rFonts w:ascii="Times New Roman" w:eastAsia="Times New Roman" w:hAnsi="Times New Roman" w:cs="Times New Roman"/>
+                <w:sz w:val="24"/>
+                <w:szCs w:val="24"/>
+              </w:rPr>
+            </w:pPr>
+            <w:r>
+              <w:rPr>
+                <w:rFonts w:ascii="Arial" w:eastAsia="Times New Roman" w:hAnsi="Arial" w:cs="Arial"/>
+                <w:color w:val="000000"/>
+              </w:rPr>
+              <w:t>500</w:t>
+            </w:r>
+          </w:p>
+        </w:tc>
+        <w:tc>
+          <w:tcPr>
+            <w:tcW w:w="0" w:type="auto"/>
+            <w:tcBorders>
+              <w:top w:val="single" w:sz="8" w:space="0" w:color="000000"/>
+              <w:left w:val="single" w:sz="8" w:space="0" w:color="000000"/>
+              <w:bottom w:val="single" w:sz="8" w:space="0" w:color="000000"/>
+              <w:right w:val="single" w:sz="8" w:space="0" w:color="000000"/>
+            </w:tcBorders>
+            <w:tcMar>
+              <w:top w:w="100" w:type="dxa"/>
+              <w:left w:w="100" w:type="dxa"/>
+              <w:bottom w:w="100" w:type="dxa"/>
+              <w:right w:w="100" w:type="dxa"/>
+            </w:tcMar>
+            <w:hideMark/>
+          </w:tcPr>
+          <w:p>
+            <w:pPr>
+              <w:spacing w:after="0" w:line="240" w:lineRule="auto"/>
+              <w:rPr>
+                <w:rFonts w:ascii="Times New Roman" w:eastAsia="Times New Roman" w:hAnsi="Times New Roman" w:cs="Times New Roman"/>
+                <w:sz w:val="24"/>
+                <w:szCs w:val="24"/>
+              </w:rPr>
+            </w:pPr>
+          </w:p>
+        </w:tc>
+        <w:tc>
+          <w:tcPr>
+            <w:tcW w:w="0" w:type="auto"/>
+            <w:tcBorders>
+              <w:top w:val="single" w:sz="8" w:space="0" w:color="000000"/>
+              <w:left w:val="single" w:sz="8" w:space="0" w:color="000000"/>
+              <w:bottom w:val="single" w:sz="8" w:space="0" w:color="000000"/>
+              <w:right w:val="single" w:sz="8" w:space="0" w:color="000000"/>
+            </w:tcBorders>
+            <w:tcMar>
+              <w:top w:w="100" w:type="dxa"/>
+              <w:left w:w="100" w:type="dxa"/>
+              <w:bottom w:w="100" w:type="dxa"/>
+              <w:right w:w="100" w:type="dxa"/>
+            </w:tcMar>
+            <w:hideMark/>
+          </w:tcPr>
+          <w:p>
+            <w:pPr>
+              <w:spacing w:after="0" w:line="240" w:lineRule="auto"/>
+              <w:rPr>
+                <w:rFonts w:ascii="Times New Roman" w:eastAsia="Times New Roman" w:hAnsi="Times New Roman" w:cs="Times New Roman"/>
+                <w:sz w:val="24"/>
+                <w:szCs w:val="24"/>
+              </w:rPr>
+            </w:pPr>
+          </w:p>
+        </w:tc>
+        <w:tc>
+          <w:tcPr>
+            <w:tcW w:w="0" w:type="auto"/>
+            <w:tcBorders>
+              <w:top w:val="single" w:sz="8" w:space="0" w:color="000000"/>
+              <w:left w:val="single" w:sz="8" w:space="0" w:color="000000"/>
+              <w:bottom w:val="single" w:sz="8" w:space="0" w:color="000000"/>
+              <w:right w:val="single" w:sz="8" w:space="0" w:color="000000"/>
+            </w:tcBorders>
+            <w:tcMar>
+              <w:top w:w="100" w:type="dxa"/>
+              <w:left w:w="100" w:type="dxa"/>
+              <w:bottom w:w="100" w:type="dxa"/>
+              <w:right w:w="100" w:type="dxa"/>
+            </w:tcMar>
+            <w:hideMark/>
+          </w:tcPr>
+          <w:p>
+            <w:pPr>
+              <w:spacing w:after="0" w:line="240" w:lineRule="auto"/>
+              <w:rPr>
+                <w:rFonts w:ascii="Times New Roman" w:eastAsia="Times New Roman" w:hAnsi="Times New Roman" w:cs="Times New Roman"/>
+                <w:sz w:val="24"/>
+                <w:szCs w:val="24"/>
+              </w:rPr>
+            </w:pPr>
+          </w:p>
+        </w:tc>
+        <w:tc>
+          <w:tcPr>
+            <w:tcW w:w="0" w:type="auto"/>
+            <w:tcBorders>
+              <w:top w:val="single" w:sz="8" w:space="0" w:color="000000"/>
+              <w:left w:val="single" w:sz="8" w:space="0" w:color="000000"/>
+              <w:bottom w:val="single" w:sz="8" w:space="0" w:color="000000"/>
+              <w:right w:val="single" w:sz="8" w:space="0" w:color="000000"/>
+            </w:tcBorders>
+            <w:tcMar>
+              <w:top w:w="100" w:type="dxa"/>
+              <w:left w:w="100" w:type="dxa"/>
+              <w:bottom w:w="100" w:type="dxa"/>
+              <w:right w:w="100" w:type="dxa"/>
+            </w:tcMar>
+            <w:hideMark/>
+          </w:tcPr>
+          <w:p>
+            <w:pPr>
+              <w:spacing w:after="0" w:line="240" w:lineRule="auto"/>
+              <w:rPr>
+                <w:rFonts w:ascii="Times New Roman" w:eastAsia="Times New Roman" w:hAnsi="Times New Roman" w:cs="Times New Roman"/>
+                <w:sz w:val="24"/>
+                <w:szCs w:val="24"/>
+              </w:rPr>
+            </w:pPr>
+          </w:p>
+        </w:tc>
+      </w:tr>
+      <w:tr>
+        <w:tc>
+          <w:tcPr>
+            <w:tcW w:w="0" w:type="auto"/>
+            <w:tcBorders>
+              <w:top w:val="single" w:sz="8" w:space="0" w:color="000000"/>
+              <w:left w:val="single" w:sz="8" w:space="0" w:color="000000"/>
+              <w:bottom w:val="single" w:sz="8" w:space="0" w:color="000000"/>
+              <w:right w:val="single" w:sz="8" w:space="0" w:color="000000"/>
+            </w:tcBorders>
+            <w:tcMar>
+              <w:top w:w="100" w:type="dxa"/>
+              <w:left w:w="100" w:type="dxa"/>
+              <w:bottom w:w="100" w:type="dxa"/>
+              <w:right w:w="100" w:type="dxa"/>
+            </w:tcMar>
+            <w:hideMark/>
+          </w:tcPr>
+          <w:p>
+            <w:pPr>
+              <w:spacing w:after="0" w:line="240" w:lineRule="auto"/>
+              <w:jc w:val="center"/>
+              <w:rPr>
+                <w:rFonts w:ascii="Times New Roman" w:eastAsia="Times New Roman" w:hAnsi="Times New Roman" w:cs="Times New Roman"/>
+                <w:sz w:val="24"/>
+                <w:szCs w:val="24"/>
+              </w:rPr>
+            </w:pPr>
+            <w:r>
+              <w:rPr>
+                <w:rFonts w:ascii="Arial" w:eastAsia="Times New Roman" w:hAnsi="Arial" w:cs="Arial"/>
+                <w:color w:val="000000"/>
+              </w:rPr>
+              <w:t>5000</w:t>
+            </w:r>
+          </w:p>
+        </w:tc>
+        <w:tc>
+          <w:tcPr>
+            <w:tcW w:w="0" w:type="auto"/>
+            <w:tcBorders>
+              <w:top w:val="single" w:sz="8" w:space="0" w:color="000000"/>
+              <w:left w:val="single" w:sz="8" w:space="0" w:color="000000"/>
+              <w:bottom w:val="single" w:sz="8" w:space="0" w:color="000000"/>
+              <w:right w:val="single" w:sz="8" w:space="0" w:color="000000"/>
+            </w:tcBorders>
+            <w:tcMar>
+              <w:top w:w="100" w:type="dxa"/>
+              <w:left w:w="100" w:type="dxa"/>
+              <w:bottom w:w="100" w:type="dxa"/>
+              <w:right w:w="100" w:type="dxa"/>
+            </w:tcMar>
+            <w:hideMark/>
+          </w:tcPr>
+          <w:p>
+            <w:pPr>
+              <w:spacing w:after="0" w:line="240" w:lineRule="auto"/>
+              <w:rPr>
+                <w:rFonts w:ascii="Times New Roman" w:eastAsia="Times New Roman" w:hAnsi="Times New Roman" w:cs="Times New Roman"/>
+                <w:sz w:val="24"/>
+                <w:szCs w:val="24"/>
+              </w:rPr>
+            </w:pPr>
+          </w:p>
+        </w:tc>
+        <w:tc>
+          <w:tcPr>
+            <w:tcW w:w="0" w:type="auto"/>
+            <w:tcBorders>
+              <w:top w:val="single" w:sz="8" w:space="0" w:color="000000"/>
+              <w:left w:val="single" w:sz="8" w:space="0" w:color="000000"/>
+              <w:bottom w:val="single" w:sz="8" w:space="0" w:color="000000"/>
+              <w:right w:val="single" w:sz="8" w:space="0" w:color="000000"/>
+            </w:tcBorders>
+            <w:tcMar>
+              <w:top w:w="100" w:type="dxa"/>
+              <w:left w:w="100" w:type="dxa"/>
+              <w:bottom w:w="100" w:type="dxa"/>
+              <w:right w:w="100" w:type="dxa"/>
+            </w:tcMar>
+            <w:hideMark/>
+          </w:tcPr>
+          <w:p>
+            <w:pPr>
+              <w:spacing w:after="0" w:line="240" w:lineRule="auto"/>
+              <w:rPr>
+                <w:rFonts w:ascii="Times New Roman" w:eastAsia="Times New Roman" w:hAnsi="Times New Roman" w:cs="Times New Roman"/>
+                <w:sz w:val="24"/>
+                <w:szCs w:val="24"/>
+              </w:rPr>
+            </w:pPr>
+          </w:p>
+        </w:tc>
+        <w:tc>
+          <w:tcPr>
+            <w:tcW w:w="0" w:type="auto"/>
+            <w:tcBorders>
+              <w:top w:val="single" w:sz="8" w:space="0" w:color="000000"/>
+              <w:left w:val="single" w:sz="8" w:space="0" w:color="000000"/>
+              <w:bottom w:val="single" w:sz="8" w:space="0" w:color="000000"/>
+              <w:right w:val="single" w:sz="8" w:space="0" w:color="000000"/>
+            </w:tcBorders>
+            <w:tcMar>
+              <w:top w:w="100" w:type="dxa"/>
+              <w:left w:w="100" w:type="dxa"/>
+              <w:bottom w:w="100" w:type="dxa"/>
+              <w:right w:w="100" w:type="dxa"/>
+            </w:tcMar>
+            <w:hideMark/>
+          </w:tcPr>
+          <w:p>
+            <w:pPr>
+              <w:spacing w:after="0" w:line="240" w:lineRule="auto"/>
+              <w:rPr>
+                <w:rFonts w:ascii="Times New Roman" w:eastAsia="Times New Roman" w:hAnsi="Times New Roman" w:cs="Times New Roman"/>
+                <w:sz w:val="24"/>
+                <w:szCs w:val="24"/>
+              </w:rPr>
+            </w:pPr>
+          </w:p>
+        </w:tc>
+        <w:tc>
+          <w:tcPr>
+            <w:tcW w:w="0" w:type="auto"/>
+            <w:tcBorders>
+              <w:top w:val="single" w:sz="8" w:space="0" w:color="000000"/>
+              <w:left w:val="single" w:sz="8" w:space="0" w:color="000000"/>
+              <w:bottom w:val="single" w:sz="8" w:space="0" w:color="000000"/>
+              <w:right w:val="single" w:sz="8" w:space="0" w:color="000000"/>
+            </w:tcBorders>
+            <w:tcMar>
+              <w:top w:w="100" w:type="dxa"/>
+              <w:left w:w="100" w:type="dxa"/>
+              <w:bottom w:w="100" w:type="dxa"/>
+              <w:right w:w="100" w:type="dxa"/>
+            </w:tcMar>
+            <w:hideMark/>
+          </w:tcPr>
+          <w:p>
+            <w:pPr>
+              <w:spacing w:after="0" w:line="240" w:lineRule="auto"/>
+              <w:rPr>
+                <w:rFonts w:ascii="Times New Roman" w:eastAsia="Times New Roman" w:hAnsi="Times New Roman" w:cs="Times New Roman"/>
+                <w:sz w:val="24"/>
+                <w:szCs w:val="24"/>
+              </w:rPr>
+            </w:pPr>
+          </w:p>
+        </w:tc>
+      </w:tr>
+      <w:tr>
+        <w:tc>
+          <w:tcPr>
+            <w:tcW w:w="0" w:type="auto"/>
+            <w:tcBorders>
+              <w:top w:val="single" w:sz="8" w:space="0" w:color="000000"/>
+              <w:left w:val="single" w:sz="8" w:space="0" w:color="000000"/>
+              <w:bottom w:val="single" w:sz="8" w:space="0" w:color="000000"/>
+              <w:right w:val="single" w:sz="8" w:space="0" w:color="000000"/>
+            </w:tcBorders>
+            <w:tcMar>
+              <w:top w:w="100" w:type="dxa"/>
+              <w:left w:w="100" w:type="dxa"/>
+              <w:bottom w:w="100" w:type="dxa"/>
+              <w:right w:w="100" w:type="dxa"/>
+            </w:tcMar>
+            <w:hideMark/>
+          </w:tcPr>
+          <w:p>
+            <w:pPr>
+              <w:spacing w:after="0" w:line="240" w:lineRule="auto"/>
+              <w:jc w:val="center"/>
+              <w:rPr>
+                <w:rFonts w:ascii="Times New Roman" w:eastAsia="Times New Roman" w:hAnsi="Times New Roman" w:cs="Times New Roman"/>
+                <w:sz w:val="24"/>
+                <w:szCs w:val="24"/>
+              </w:rPr>
+            </w:pPr>
+            <w:r>
+              <w:rPr>
+                <w:rFonts w:ascii="Arial" w:eastAsia="Times New Roman" w:hAnsi="Arial" w:cs="Arial"/>
+                <w:color w:val="000000"/>
+              </w:rPr>
+              <w:t>10000</w:t>
+            </w:r>
+          </w:p>
+        </w:tc>
+        <w:tc>
+          <w:tcPr>
+            <w:tcW w:w="0" w:type="auto"/>
+            <w:tcBorders>
+              <w:top w:val="single" w:sz="8" w:space="0" w:color="000000"/>
+              <w:left w:val="single" w:sz="8" w:space="0" w:color="000000"/>
+              <w:bottom w:val="single" w:sz="8" w:space="0" w:color="000000"/>
+              <w:right w:val="single" w:sz="8" w:space="0" w:color="000000"/>
+            </w:tcBorders>
+            <w:tcMar>
+              <w:top w:w="100" w:type="dxa"/>
+              <w:left w:w="100" w:type="dxa"/>
+              <w:bottom w:w="100" w:type="dxa"/>
+              <w:right w:w="100" w:type="dxa"/>
+            </w:tcMar>
+            <w:hideMark/>
+          </w:tcPr>
+          <w:p>
+            <w:pPr>
+              <w:spacing w:after="0" w:line="240" w:lineRule="auto"/>
+              <w:rPr>
+                <w:rFonts w:ascii="Times New Roman" w:eastAsia="Times New Roman" w:hAnsi="Times New Roman" w:cs="Times New Roman"/>
+                <w:sz w:val="24"/>
+                <w:szCs w:val="24"/>
+              </w:rPr>
+            </w:pPr>
+          </w:p>
+        </w:tc>
+        <w:tc>
+          <w:tcPr>
+            <w:tcW w:w="0" w:type="auto"/>
+            <w:tcBorders>
+              <w:top w:val="single" w:sz="8" w:space="0" w:color="000000"/>
+              <w:left w:val="single" w:sz="8" w:space="0" w:color="000000"/>
+              <w:bottom w:val="single" w:sz="8" w:space="0" w:color="000000"/>
+              <w:right w:val="single" w:sz="8" w:space="0" w:color="000000"/>
+            </w:tcBorders>
+            <w:tcMar>
+              <w:top w:w="100" w:type="dxa"/>
+              <w:left w:w="100" w:type="dxa"/>
+              <w:bottom w:w="100" w:type="dxa"/>
+              <w:right w:w="100" w:type="dxa"/>
+            </w:tcMar>
+            <w:hideMark/>
+          </w:tcPr>
+          <w:p>
+            <w:pPr>
+              <w:spacing w:after="0" w:line="240" w:lineRule="auto"/>
+              <w:rPr>
+                <w:rFonts w:ascii="Times New Roman" w:eastAsia="Times New Roman" w:hAnsi="Times New Roman" w:cs="Times New Roman"/>
+                <w:sz w:val="24"/>
+                <w:szCs w:val="24"/>
+              </w:rPr>
+            </w:pPr>
+          </w:p>
+        </w:tc>
+        <w:tc>
+          <w:tcPr>
+            <w:tcW w:w="0" w:type="auto"/>
+            <w:tcBorders>
+              <w:top w:val="single" w:sz="8" w:space="0" w:color="000000"/>
+              <w:left w:val="single" w:sz="8" w:space="0" w:color="000000"/>
+              <w:bottom w:val="single" w:sz="8" w:space="0" w:color="000000"/>
+              <w:right w:val="single" w:sz="8" w:space="0" w:color="000000"/>
+            </w:tcBorders>
+            <w:tcMar>
+              <w:top w:w="100" w:type="dxa"/>
+              <w:left w:w="100" w:type="dxa"/>
+              <w:bottom w:w="100" w:type="dxa"/>
+              <w:right w:w="100" w:type="dxa"/>
+            </w:tcMar>
+            <w:hideMark/>
+          </w:tcPr>
+          <w:p>
+            <w:pPr>
+              <w:spacing w:after="0" w:line="240" w:lineRule="auto"/>
+              <w:rPr>
+                <w:rFonts w:ascii="Times New Roman" w:eastAsia="Times New Roman" w:hAnsi="Times New Roman" w:cs="Times New Roman"/>
+                <w:sz w:val="24"/>
+                <w:szCs w:val="24"/>
+              </w:rPr>
+            </w:pPr>
+          </w:p>
+        </w:tc>
+        <w:tc>
+          <w:tcPr>
+            <w:tcW w:w="0" w:type="auto"/>
+            <w:tcBorders>
+              <w:top w:val="single" w:sz="8" w:space="0" w:color="000000"/>
+              <w:left w:val="single" w:sz="8" w:space="0" w:color="000000"/>
+              <w:bottom w:val="single" w:sz="8" w:space="0" w:color="000000"/>
+              <w:right w:val="single" w:sz="8" w:space="0" w:color="000000"/>
+            </w:tcBorders>
+            <w:tcMar>
+              <w:top w:w="100" w:type="dxa"/>
+              <w:left w:w="100" w:type="dxa"/>
+              <w:bottom w:w="100" w:type="dxa"/>
+              <w:right w:w="100" w:type="dxa"/>
+            </w:tcMar>
+            <w:hideMark/>
+          </w:tcPr>
+          <w:p>
+            <w:pPr>
+              <w:spacing w:after="0" w:line="240" w:lineRule="auto"/>
+              <w:rPr>
+                <w:rFonts w:ascii="Times New Roman" w:eastAsia="Times New Roman" w:hAnsi="Times New Roman" w:cs="Times New Roman"/>
+                <w:sz w:val="24"/>
+                <w:szCs w:val="24"/>
+              </w:rPr>
+            </w:pPr>
+          </w:p>
+        </w:tc>
+      </w:tr>
+      <w:tr>
+        <w:tc>
+          <w:tcPr>
+            <w:tcW w:w="0" w:type="auto"/>
+            <w:tcBorders>
+              <w:top w:val="single" w:sz="8" w:space="0" w:color="000000"/>
+              <w:left w:val="single" w:sz="8" w:space="0" w:color="000000"/>
+              <w:bottom w:val="single" w:sz="8" w:space="0" w:color="000000"/>
+              <w:right w:val="single" w:sz="8" w:space="0" w:color="000000"/>
+            </w:tcBorders>
+            <w:tcMar>
+              <w:top w:w="100" w:type="dxa"/>
+              <w:left w:w="100" w:type="dxa"/>
+              <w:bottom w:w="100" w:type="dxa"/>
+              <w:right w:w="100" w:type="dxa"/>
+            </w:tcMar>
+            <w:hideMark/>
+          </w:tcPr>
+          <w:p>
+            <w:pPr>
+              <w:spacing w:after="0" w:line="240" w:lineRule="auto"/>
+              <w:jc w:val="center"/>
+              <w:rPr>
+                <w:rFonts w:ascii="Times New Roman" w:eastAsia="Times New Roman" w:hAnsi="Times New Roman" w:cs="Times New Roman"/>
+                <w:sz w:val="24"/>
+                <w:szCs w:val="24"/>
+              </w:rPr>
+            </w:pPr>
+            <w:r>
+              <w:rPr>
+                <w:rFonts w:ascii="Arial" w:eastAsia="Times New Roman" w:hAnsi="Arial" w:cs="Arial"/>
+                <w:color w:val="000000"/>
+              </w:rPr>
+              <w:t>30000</w:t>
+            </w:r>
+          </w:p>
+        </w:tc>
+        <w:tc>
+          <w:tcPr>
+            <w:tcW w:w="0" w:type="auto"/>
+            <w:tcBorders>
+              <w:top w:val="single" w:sz="8" w:space="0" w:color="000000"/>
+              <w:left w:val="single" w:sz="8" w:space="0" w:color="000000"/>
+              <w:bottom w:val="single" w:sz="8" w:space="0" w:color="000000"/>
+              <w:right w:val="single" w:sz="8" w:space="0" w:color="000000"/>
+            </w:tcBorders>
+            <w:tcMar>
+              <w:top w:w="100" w:type="dxa"/>
+              <w:left w:w="100" w:type="dxa"/>
+              <w:bottom w:w="100" w:type="dxa"/>
+              <w:right w:w="100" w:type="dxa"/>
+            </w:tcMar>
+            <w:hideMark/>
+          </w:tcPr>
+          <w:p>
+            <w:pPr>
+              <w:spacing w:after="0" w:line="240" w:lineRule="auto"/>
+              <w:rPr>
+                <w:rFonts w:ascii="Times New Roman" w:eastAsia="Times New Roman" w:hAnsi="Times New Roman" w:cs="Times New Roman"/>
+                <w:sz w:val="24"/>
+                <w:szCs w:val="24"/>
+              </w:rPr>
+            </w:pPr>
+          </w:p>
+        </w:tc>
+        <w:tc>
+          <w:tcPr>
+            <w:tcW w:w="0" w:type="auto"/>
+            <w:tcBorders>
+              <w:top w:val="single" w:sz="8" w:space="0" w:color="000000"/>
+              <w:left w:val="single" w:sz="8" w:space="0" w:color="000000"/>
+              <w:bottom w:val="single" w:sz="8" w:space="0" w:color="000000"/>
+              <w:right w:val="single" w:sz="8" w:space="0" w:color="000000"/>
+            </w:tcBorders>
+            <w:tcMar>
+              <w:top w:w="100" w:type="dxa"/>
+              <w:left w:w="100" w:type="dxa"/>
+              <w:bottom w:w="100" w:type="dxa"/>
+              <w:right w:w="100" w:type="dxa"/>
+            </w:tcMar>
+            <w:hideMark/>
+          </w:tcPr>
+          <w:p>
+            <w:pPr>
+              <w:spacing w:after="0" w:line="240" w:lineRule="auto"/>
+              <w:rPr>
+                <w:rFonts w:ascii="Times New Roman" w:eastAsia="Times New Roman" w:hAnsi="Times New Roman" w:cs="Times New Roman"/>
+                <w:sz w:val="24"/>
+                <w:szCs w:val="24"/>
+              </w:rPr>
+            </w:pPr>
+          </w:p>
+        </w:tc>
+        <w:tc>
+          <w:tcPr>
+            <w:tcW w:w="0" w:type="auto"/>
+            <w:tcBorders>
+              <w:top w:val="single" w:sz="8" w:space="0" w:color="000000"/>
+              <w:left w:val="single" w:sz="8" w:space="0" w:color="000000"/>
+              <w:bottom w:val="single" w:sz="8" w:space="0" w:color="000000"/>
+              <w:right w:val="single" w:sz="8" w:space="0" w:color="000000"/>
+            </w:tcBorders>
+            <w:tcMar>
+              <w:top w:w="100" w:type="dxa"/>
+              <w:left w:w="100" w:type="dxa"/>
+              <w:bottom w:w="100" w:type="dxa"/>
+              <w:right w:w="100" w:type="dxa"/>
+            </w:tcMar>
+            <w:hideMark/>
+          </w:tcPr>
+          <w:p>
+            <w:pPr>
+              <w:spacing w:after="0" w:line="240" w:lineRule="auto"/>
+              <w:rPr>
+                <w:rFonts w:ascii="Times New Roman" w:eastAsia="Times New Roman" w:hAnsi="Times New Roman" w:cs="Times New Roman"/>
+                <w:sz w:val="24"/>
+                <w:szCs w:val="24"/>
+              </w:rPr>
+            </w:pPr>
+          </w:p>
+        </w:tc>
+        <w:tc>
+          <w:tcPr>
+            <w:tcW w:w="0" w:type="auto"/>
+            <w:tcBorders>
+              <w:top w:val="single" w:sz="8" w:space="0" w:color="000000"/>
+              <w:left w:val="single" w:sz="8" w:space="0" w:color="000000"/>
+              <w:bottom w:val="single" w:sz="8" w:space="0" w:color="000000"/>
+              <w:right w:val="single" w:sz="8" w:space="0" w:color="000000"/>
+            </w:tcBorders>
+            <w:tcMar>
+              <w:top w:w="100" w:type="dxa"/>
+              <w:left w:w="100" w:type="dxa"/>
+              <w:bottom w:w="100" w:type="dxa"/>
+              <w:right w:w="100" w:type="dxa"/>
+            </w:tcMar>
+            <w:hideMark/>
+          </w:tcPr>
+          <w:p>
+            <w:pPr>
+              <w:spacing w:after="0" w:line="240" w:lineRule="auto"/>
+              <w:rPr>
+                <w:rFonts w:ascii="Times New Roman" w:eastAsia="Times New Roman" w:hAnsi="Times New Roman" w:cs="Times New Roman"/>
+                <w:sz w:val="24"/>
+                <w:szCs w:val="24"/>
+              </w:rPr>
+            </w:pPr>
+          </w:p>
+        </w:tc>
+      </w:tr>
+      <w:tr>
+        <w:trPr>
+          <w:trHeight w:val="478"/>
+        </w:trPr>
+        <w:tc>
+          <w:tcPr>
+            <w:tcW w:w="0" w:type="auto"/>
+            <w:tcBorders>
+              <w:top w:val="single" w:sz="8" w:space="0" w:color="000000"/>
+              <w:left w:val="single" w:sz="8" w:space="0" w:color="000000"/>
+              <w:bottom w:val="single" w:sz="8" w:space="0" w:color="000000"/>
+              <w:right w:val="single" w:sz="8" w:space="0" w:color="000000"/>
+            </w:tcBorders>
+            <w:tcMar>
+              <w:top w:w="100" w:type="dxa"/>
+              <w:left w:w="100" w:type="dxa"/>
+              <w:bottom w:w="100" w:type="dxa"/>
+              <w:right w:w="100" w:type="dxa"/>
+            </w:tcMar>
+            <w:hideMark/>
+          </w:tcPr>
+          <w:p>
+            <w:pPr>
+              <w:spacing w:after="0" w:line="240" w:lineRule="auto"/>
+              <w:jc w:val="center"/>
+              <w:rPr>
+                <w:rFonts w:ascii="Times New Roman" w:eastAsia="Times New Roman" w:hAnsi="Times New Roman" w:cs="Times New Roman"/>
+                <w:sz w:val="24"/>
+                <w:szCs w:val="24"/>
+              </w:rPr>
+            </w:pPr>
+            <w:r>
+              <w:rPr>
+                <w:rFonts w:ascii="Arial" w:eastAsia="Times New Roman" w:hAnsi="Arial" w:cs="Arial"/>
+                <w:color w:val="000000"/>
+              </w:rPr>
+              <w:t>50000</w:t>
+            </w:r>
+          </w:p>
+        </w:tc>
+        <w:tc>
+          <w:tcPr>
+            <w:tcW w:w="0" w:type="auto"/>
+            <w:tcBorders>
+              <w:top w:val="single" w:sz="8" w:space="0" w:color="000000"/>
+              <w:left w:val="single" w:sz="8" w:space="0" w:color="000000"/>
+              <w:bottom w:val="single" w:sz="8" w:space="0" w:color="000000"/>
+              <w:right w:val="single" w:sz="8" w:space="0" w:color="000000"/>
+            </w:tcBorders>
+            <w:tcMar>
+              <w:top w:w="100" w:type="dxa"/>
+              <w:left w:w="100" w:type="dxa"/>
+              <w:bottom w:w="100" w:type="dxa"/>
+              <w:right w:w="100" w:type="dxa"/>
+            </w:tcMar>
+            <w:hideMark/>
+          </w:tcPr>
+          <w:p>
+            <w:pPr>
+              <w:spacing w:after="0" w:line="240" w:lineRule="auto"/>
+              <w:rPr>
+                <w:rFonts w:ascii="Times New Roman" w:eastAsia="Times New Roman" w:hAnsi="Times New Roman" w:cs="Times New Roman"/>
+                <w:sz w:val="24"/>
+                <w:szCs w:val="24"/>
+              </w:rPr>
+            </w:pPr>
+          </w:p>
+        </w:tc>
+        <w:tc>
+          <w:tcPr>
+            <w:tcW w:w="0" w:type="auto"/>
+            <w:tcBorders>
+              <w:top w:val="single" w:sz="8" w:space="0" w:color="000000"/>
+              <w:left w:val="single" w:sz="8" w:space="0" w:color="000000"/>
+              <w:bottom w:val="single" w:sz="8" w:space="0" w:color="000000"/>
+              <w:right w:val="single" w:sz="8" w:space="0" w:color="000000"/>
+            </w:tcBorders>
+            <w:tcMar>
+              <w:top w:w="100" w:type="dxa"/>
+              <w:left w:w="100" w:type="dxa"/>
+              <w:bottom w:w="100" w:type="dxa"/>
+              <w:right w:w="100" w:type="dxa"/>
+            </w:tcMar>
+            <w:hideMark/>
+          </w:tcPr>
+          <w:p>
+            <w:pPr>
+              <w:spacing w:after="0" w:line="240" w:lineRule="auto"/>
+              <w:rPr>
+                <w:rFonts w:ascii="Times New Roman" w:eastAsia="Times New Roman" w:hAnsi="Times New Roman" w:cs="Times New Roman"/>
+                <w:sz w:val="24"/>
+                <w:szCs w:val="24"/>
+              </w:rPr>
+            </w:pPr>
+          </w:p>
+        </w:tc>
+        <w:tc>
+          <w:tcPr>
+            <w:tcW w:w="0" w:type="auto"/>
+            <w:tcBorders>
+              <w:top w:val="single" w:sz="8" w:space="0" w:color="000000"/>
+              <w:left w:val="single" w:sz="8" w:space="0" w:color="000000"/>
+              <w:bottom w:val="single" w:sz="8" w:space="0" w:color="000000"/>
+              <w:right w:val="single" w:sz="8" w:space="0" w:color="000000"/>
+            </w:tcBorders>
+            <w:tcMar>
+              <w:top w:w="100" w:type="dxa"/>
+              <w:left w:w="100" w:type="dxa"/>
+              <w:bottom w:w="100" w:type="dxa"/>
+              <w:right w:w="100" w:type="dxa"/>
+            </w:tcMar>
+            <w:hideMark/>
+          </w:tcPr>
+          <w:p>
+            <w:pPr>
+              <w:spacing w:after="0" w:line="240" w:lineRule="auto"/>
+              <w:rPr>
+                <w:rFonts w:ascii="Times New Roman" w:eastAsia="Times New Roman" w:hAnsi="Times New Roman" w:cs="Times New Roman"/>
+                <w:sz w:val="24"/>
+                <w:szCs w:val="24"/>
+              </w:rPr>
+            </w:pPr>
+          </w:p>
+        </w:tc>
+        <w:tc>
+          <w:tcPr>
+            <w:tcW w:w="0" w:type="auto"/>
+            <w:tcBorders>
+              <w:top w:val="single" w:sz="8" w:space="0" w:color="000000"/>
+              <w:left w:val="single" w:sz="8" w:space="0" w:color="000000"/>
+              <w:bottom w:val="single" w:sz="8" w:space="0" w:color="000000"/>
+              <w:right w:val="single" w:sz="8" w:space="0" w:color="000000"/>
+            </w:tcBorders>
+            <w:tcMar>
+              <w:top w:w="100" w:type="dxa"/>
+              <w:left w:w="100" w:type="dxa"/>
+              <w:bottom w:w="100" w:type="dxa"/>
+              <w:right w:w="100" w:type="dxa"/>
+            </w:tcMar>
+            <w:hideMark/>
+          </w:tcPr>
+          <w:p>
+            <w:pPr>
+              <w:spacing w:after="0" w:line="240" w:lineRule="auto"/>
+              <w:rPr>
+                <w:rFonts w:ascii="Times New Roman" w:eastAsia="Times New Roman" w:hAnsi="Times New Roman" w:cs="Times New Roman"/>
+                <w:sz w:val="24"/>
+                <w:szCs w:val="24"/>
+              </w:rPr>
+            </w:pPr>
+          </w:p>
+        </w:tc>
+      </w:tr>
+      <w:tr>
+        <w:tc>
+          <w:tcPr>
+            <w:tcW w:w="0" w:type="auto"/>
+            <w:tcBorders>
+              <w:top w:val="single" w:sz="8" w:space="0" w:color="000000"/>
+              <w:left w:val="single" w:sz="8" w:space="0" w:color="000000"/>
+              <w:bottom w:val="single" w:sz="8" w:space="0" w:color="000000"/>
+              <w:right w:val="single" w:sz="8" w:space="0" w:color="000000"/>
+            </w:tcBorders>
+            <w:tcMar>
+              <w:top w:w="100" w:type="dxa"/>
+              <w:left w:w="100" w:type="dxa"/>
+              <w:bottom w:w="100" w:type="dxa"/>
+              <w:right w:w="100" w:type="dxa"/>
+            </w:tcMar>
+            <w:hideMark/>
+          </w:tcPr>
+          <w:p>
+            <w:pPr>
+              <w:spacing w:after="0" w:line="240" w:lineRule="auto"/>
+              <w:jc w:val="center"/>
+              <w:rPr>
+                <w:rFonts w:ascii="Times New Roman" w:eastAsia="Times New Roman" w:hAnsi="Times New Roman" w:cs="Times New Roman"/>
+                <w:sz w:val="24"/>
+                <w:szCs w:val="24"/>
+              </w:rPr>
+            </w:pPr>
+            <w:r>
+              <w:rPr>
+                <w:rFonts w:ascii="Arial" w:eastAsia="Times New Roman" w:hAnsi="Arial" w:cs="Arial"/>
+                <w:color w:val="000000"/>
+              </w:rPr>
+              <w:t>70000</w:t>
+            </w:r>
+          </w:p>
+        </w:tc>
+        <w:tc>
+          <w:tcPr>
+            <w:tcW w:w="0" w:type="auto"/>
+            <w:tcBorders>
+              <w:top w:val="single" w:sz="8" w:space="0" w:color="000000"/>
+              <w:left w:val="single" w:sz="8" w:space="0" w:color="000000"/>
+              <w:bottom w:val="single" w:sz="8" w:space="0" w:color="000000"/>
+              <w:right w:val="single" w:sz="8" w:space="0" w:color="000000"/>
+            </w:tcBorders>
+            <w:tcMar>
+              <w:top w:w="100" w:type="dxa"/>
+              <w:left w:w="100" w:type="dxa"/>
+              <w:bottom w:w="100" w:type="dxa"/>
+              <w:right w:w="100" w:type="dxa"/>
+            </w:tcMar>
+            <w:hideMark/>
+          </w:tcPr>
+          <w:p>
+            <w:pPr>
+              <w:spacing w:after="0" w:line="240" w:lineRule="auto"/>
+              <w:rPr>
+                <w:rFonts w:ascii="Times New Roman" w:eastAsia="Times New Roman" w:hAnsi="Times New Roman" w:cs="Times New Roman"/>
+                <w:sz w:val="24"/>
+                <w:szCs w:val="24"/>
+              </w:rPr>
+            </w:pPr>
+          </w:p>
+        </w:tc>
+        <w:tc>
+          <w:tcPr>
+            <w:tcW w:w="0" w:type="auto"/>
+            <w:tcBorders>
+              <w:top w:val="single" w:sz="8" w:space="0" w:color="000000"/>
+              <w:left w:val="single" w:sz="8" w:space="0" w:color="000000"/>
+              <w:bottom w:val="single" w:sz="8" w:space="0" w:color="000000"/>
+              <w:right w:val="single" w:sz="8" w:space="0" w:color="000000"/>
+            </w:tcBorders>
+            <w:tcMar>
+              <w:top w:w="100" w:type="dxa"/>
+              <w:left w:w="100" w:type="dxa"/>
+              <w:bottom w:w="100" w:type="dxa"/>
+              <w:right w:w="100" w:type="dxa"/>
+            </w:tcMar>
+            <w:hideMark/>
+          </w:tcPr>
+          <w:p>
+            <w:pPr>
+              <w:spacing w:after="0" w:line="240" w:lineRule="auto"/>
+              <w:rPr>
+                <w:rFonts w:ascii="Times New Roman" w:eastAsia="Times New Roman" w:hAnsi="Times New Roman" w:cs="Times New Roman"/>
+                <w:sz w:val="24"/>
+                <w:szCs w:val="24"/>
+              </w:rPr>
+            </w:pPr>
+          </w:p>
+        </w:tc>
+        <w:tc>
+          <w:tcPr>
+            <w:tcW w:w="0" w:type="auto"/>
+            <w:tcBorders>
+              <w:top w:val="single" w:sz="8" w:space="0" w:color="000000"/>
+              <w:left w:val="single" w:sz="8" w:space="0" w:color="000000"/>
+              <w:bottom w:val="single" w:sz="8" w:space="0" w:color="000000"/>
+              <w:right w:val="single" w:sz="8" w:space="0" w:color="000000"/>
+            </w:tcBorders>
+            <w:tcMar>
+              <w:top w:w="100" w:type="dxa"/>
+              <w:left w:w="100" w:type="dxa"/>
+              <w:bottom w:w="100" w:type="dxa"/>
+              <w:right w:w="100" w:type="dxa"/>
+            </w:tcMar>
+            <w:hideMark/>
+          </w:tcPr>
+          <w:p>
+            <w:pPr>
+              <w:spacing w:after="0" w:line="240" w:lineRule="auto"/>
+              <w:rPr>
+                <w:rFonts w:ascii="Times New Roman" w:eastAsia="Times New Roman" w:hAnsi="Times New Roman" w:cs="Times New Roman"/>
+                <w:sz w:val="24"/>
+                <w:szCs w:val="24"/>
+              </w:rPr>
+            </w:pPr>
+          </w:p>
+        </w:tc>
+        <w:tc>
+          <w:tcPr>
+            <w:tcW w:w="0" w:type="auto"/>
+            <w:tcBorders>
+              <w:top w:val="single" w:sz="8" w:space="0" w:color="000000"/>
+              <w:left w:val="single" w:sz="8" w:space="0" w:color="000000"/>
+              <w:bottom w:val="single" w:sz="8" w:space="0" w:color="000000"/>
+              <w:right w:val="single" w:sz="8" w:space="0" w:color="000000"/>
+            </w:tcBorders>
+            <w:tcMar>
+              <w:top w:w="100" w:type="dxa"/>
+              <w:left w:w="100" w:type="dxa"/>
+              <w:bottom w:w="100" w:type="dxa"/>
+              <w:right w:w="100" w:type="dxa"/>
+            </w:tcMar>
+            <w:hideMark/>
+          </w:tcPr>
+          <w:p>
+            <w:pPr>
+              <w:spacing w:after="0" w:line="240" w:lineRule="auto"/>
+              <w:rPr>
+                <w:rFonts w:ascii="Times New Roman" w:eastAsia="Times New Roman" w:hAnsi="Times New Roman" w:cs="Times New Roman"/>
+                <w:sz w:val="24"/>
+                <w:szCs w:val="24"/>
+              </w:rPr>
+            </w:pPr>
+          </w:p>
+        </w:tc>
+      </w:tr>
+      <w:tr>
+        <w:tc>
+          <w:tcPr>
+            <w:tcW w:w="0" w:type="auto"/>
+            <w:tcBorders>
+              <w:top w:val="single" w:sz="8" w:space="0" w:color="000000"/>
+              <w:left w:val="single" w:sz="8" w:space="0" w:color="000000"/>
+              <w:bottom w:val="single" w:sz="8" w:space="0" w:color="000000"/>
+              <w:right w:val="single" w:sz="8" w:space="0" w:color="000000"/>
+            </w:tcBorders>
+            <w:tcMar>
+              <w:top w:w="100" w:type="dxa"/>
+              <w:left w:w="100" w:type="dxa"/>
+              <w:bottom w:w="100" w:type="dxa"/>
+              <w:right w:w="100" w:type="dxa"/>
+            </w:tcMar>
+            <w:hideMark/>
+          </w:tcPr>
+          <w:p>
+            <w:pPr>
+              <w:spacing w:after="0" w:line="240" w:lineRule="auto"/>
+              <w:jc w:val="center"/>
+              <w:rPr>
+                <w:rFonts w:ascii="Times New Roman" w:eastAsia="Times New Roman" w:hAnsi="Times New Roman" w:cs="Times New Roman"/>
+                <w:sz w:val="24"/>
+                <w:szCs w:val="24"/>
+              </w:rPr>
+            </w:pPr>
+            <w:r>
+              <w:rPr>
+                <w:rFonts w:ascii="Arial" w:eastAsia="Times New Roman" w:hAnsi="Arial" w:cs="Arial"/>
+                <w:color w:val="000000"/>
+              </w:rPr>
+              <w:t>100000</w:t>
+            </w:r>
+          </w:p>
+        </w:tc>
+        <w:tc>
+          <w:tcPr>
+            <w:tcW w:w="0" w:type="auto"/>
+            <w:tcBorders>
+              <w:top w:val="single" w:sz="8" w:space="0" w:color="000000"/>
+              <w:left w:val="single" w:sz="8" w:space="0" w:color="000000"/>
+              <w:bottom w:val="single" w:sz="8" w:space="0" w:color="000000"/>
+              <w:right w:val="single" w:sz="8" w:space="0" w:color="000000"/>
+            </w:tcBorders>
+            <w:tcMar>
+              <w:top w:w="100" w:type="dxa"/>
+              <w:left w:w="100" w:type="dxa"/>
+              <w:bottom w:w="100" w:type="dxa"/>
+              <w:right w:w="100" w:type="dxa"/>
+            </w:tcMar>
+            <w:hideMark/>
+          </w:tcPr>
+          <w:p>
+            <w:pPr>
+              <w:spacing w:after="0" w:line="240" w:lineRule="auto"/>
+              <w:rPr>
+                <w:rFonts w:ascii="Times New Roman" w:eastAsia="Times New Roman" w:hAnsi="Times New Roman" w:cs="Times New Roman"/>
+                <w:sz w:val="24"/>
+                <w:szCs w:val="24"/>
+              </w:rPr>
+            </w:pPr>
+          </w:p>
+        </w:tc>
+        <w:tc>
+          <w:tcPr>
+            <w:tcW w:w="0" w:type="auto"/>
+            <w:tcBorders>
+              <w:top w:val="single" w:sz="8" w:space="0" w:color="000000"/>
+              <w:left w:val="single" w:sz="8" w:space="0" w:color="000000"/>
+              <w:bottom w:val="single" w:sz="8" w:space="0" w:color="000000"/>
+              <w:right w:val="single" w:sz="8" w:space="0" w:color="000000"/>
+            </w:tcBorders>
+            <w:tcMar>
+              <w:top w:w="100" w:type="dxa"/>
+              <w:left w:w="100" w:type="dxa"/>
+              <w:bottom w:w="100" w:type="dxa"/>
+              <w:right w:w="100" w:type="dxa"/>
+            </w:tcMar>
+            <w:hideMark/>
+          </w:tcPr>
+          <w:p>
+            <w:pPr>
+              <w:spacing w:after="0" w:line="240" w:lineRule="auto"/>
+              <w:rPr>
+                <w:rFonts w:ascii="Times New Roman" w:eastAsia="Times New Roman" w:hAnsi="Times New Roman" w:cs="Times New Roman"/>
+                <w:sz w:val="24"/>
+                <w:szCs w:val="24"/>
+              </w:rPr>
+            </w:pPr>
+          </w:p>
+        </w:tc>
+        <w:tc>
+          <w:tcPr>
+            <w:tcW w:w="0" w:type="auto"/>
+            <w:tcBorders>
+              <w:top w:val="single" w:sz="8" w:space="0" w:color="000000"/>
+              <w:left w:val="single" w:sz="8" w:space="0" w:color="000000"/>
+              <w:bottom w:val="single" w:sz="8" w:space="0" w:color="000000"/>
+              <w:right w:val="single" w:sz="8" w:space="0" w:color="000000"/>
+            </w:tcBorders>
+            <w:tcMar>
+              <w:top w:w="100" w:type="dxa"/>
+              <w:left w:w="100" w:type="dxa"/>
+              <w:bottom w:w="100" w:type="dxa"/>
+              <w:right w:w="100" w:type="dxa"/>
+            </w:tcMar>
+            <w:hideMark/>
+          </w:tcPr>
+          <w:p>
+            <w:pPr>
+              <w:spacing w:after="0" w:line="240" w:lineRule="auto"/>
+              <w:rPr>
+                <w:rFonts w:ascii="Times New Roman" w:eastAsia="Times New Roman" w:hAnsi="Times New Roman" w:cs="Times New Roman"/>
+                <w:sz w:val="24"/>
+                <w:szCs w:val="24"/>
+              </w:rPr>
+            </w:pPr>
+          </w:p>
+        </w:tc>
+        <w:tc>
+          <w:tcPr>
+            <w:tcW w:w="0" w:type="auto"/>
+            <w:tcBorders>
+              <w:top w:val="single" w:sz="8" w:space="0" w:color="000000"/>
+              <w:left w:val="single" w:sz="8" w:space="0" w:color="000000"/>
+              <w:bottom w:val="single" w:sz="8" w:space="0" w:color="000000"/>
+              <w:right w:val="single" w:sz="8" w:space="0" w:color="000000"/>
+            </w:tcBorders>
+            <w:tcMar>
+              <w:top w:w="100" w:type="dxa"/>
+              <w:left w:w="100" w:type="dxa"/>
+              <w:bottom w:w="100" w:type="dxa"/>
+              <w:right w:w="100" w:type="dxa"/>
+            </w:tcMar>
+            <w:hideMark/>
+          </w:tcPr>
+          <w:p>
+            <w:pPr>
+              <w:spacing w:after="0" w:line="240" w:lineRule="auto"/>
+              <w:rPr>
+                <w:rFonts w:ascii="Times New Roman" w:eastAsia="Times New Roman" w:hAnsi="Times New Roman" w:cs="Times New Roman"/>
+                <w:sz w:val="24"/>
+                <w:szCs w:val="24"/>
+              </w:rPr>
+            </w:pPr>
+          </w:p>
+        </w:tc>
+      </w:tr>
+    </w:tbl>
     <w:p>
       <w:pPr>
         <w:rPr>

</xml_diff>